<commit_message>
added all code for 4th lab and slight changes to lab 3
</commit_message>
<xml_diff>
--- a/Lab3/Results_Lab3.docx
+++ b/Lab3/Results_Lab3.docx
@@ -2664,21 +2664,21 @@
           <w:szCs w:val="28"/>
         </w:rPr>
       </w:pPr>
+      <w:bookmarkStart w:id="0" w:name="_GoBack"/>
       <w:r>
         <w:rPr>
           <w:rFonts w:ascii="Times New Roman" w:hAnsi="Times New Roman" w:cs="Times New Roman"/>
           <w:b/>
           <w:bCs/>
-          <w:noProof/>
           <w:sz w:val="28"/>
           <w:szCs w:val="28"/>
         </w:rPr>
         <w:lastRenderedPageBreak/>
         <w:drawing>
-          <wp:inline distT="0" distB="0" distL="0" distR="0" wp14:anchorId="4334192B" wp14:editId="407E8A45">
-            <wp:extent cx="4681267" cy="3860127"/>
-            <wp:effectExtent l="0" t="0" r="5080" b="7620"/>
-            <wp:docPr id="27" name="Picture 27"/>
+          <wp:inline distT="0" distB="0" distL="0" distR="0" wp14:anchorId="10630DA9" wp14:editId="2F9296D0">
+            <wp:extent cx="4471727" cy="3774166"/>
+            <wp:effectExtent l="0" t="0" r="5080" b="0"/>
+            <wp:docPr id="8" name="Picture 8"/>
             <wp:cNvGraphicFramePr>
               <a:graphicFrameLocks xmlns:a="http://schemas.openxmlformats.org/drawingml/2006/main" noChangeAspect="1"/>
             </wp:cNvGraphicFramePr>
@@ -2698,7 +2698,7 @@
                   <pic:spPr>
                     <a:xfrm>
                       <a:off x="0" y="0"/>
-                      <a:ext cx="4697162" cy="3873234"/>
+                      <a:ext cx="4483220" cy="3783866"/>
                     </a:xfrm>
                     <a:prstGeom prst="rect">
                       <a:avLst/>
@@ -2710,6 +2710,7 @@
           </wp:inline>
         </w:drawing>
       </w:r>
+      <w:bookmarkEnd w:id="0"/>
     </w:p>
     <w:p>
       <w:pPr>
@@ -16059,8 +16060,6 @@
         </w:rPr>
         <w:t xml:space="preserve">помилка є </w:t>
       </w:r>
-      <w:bookmarkStart w:id="0" w:name="_GoBack"/>
-      <w:bookmarkEnd w:id="0"/>
       <w:r>
         <w:rPr>
           <w:rFonts w:ascii="Times New Roman" w:hAnsi="Times New Roman" w:cs="Times New Roman"/>
@@ -19588,7 +19587,7 @@
 </file>
 
 <file path=customXml/itemProps1.xml><?xml version="1.0" encoding="utf-8"?>
-<ds:datastoreItem xmlns:ds="http://schemas.openxmlformats.org/officeDocument/2006/customXml" ds:itemID="{9E78563B-11EA-4E8E-A186-C7FCF3903235}">
+<ds:datastoreItem xmlns:ds="http://schemas.openxmlformats.org/officeDocument/2006/customXml" ds:itemID="{98A522C7-E5CB-46B6-8F04-A11E337F6EF4}">
   <ds:schemaRefs>
     <ds:schemaRef ds:uri="http://schemas.openxmlformats.org/officeDocument/2006/bibliography"/>
   </ds:schemaRefs>

</xml_diff>